<commit_message>
[+] add authenthicate function
</commit_message>
<xml_diff>
--- a/css223/Homework-2/Homework2.docx
+++ b/css223/Homework-2/Homework2.docx
@@ -4,6 +4,9 @@
   <w:body>
     <w:p>
       <w:pPr>
+        <w:tabs>
+          <w:tab w:val="left" w:pos="2650"/>
+        </w:tabs>
         <w:rPr>
           <w:rFonts w:ascii="Consolas" w:hAnsi="Consolas" w:cs="Consolas"/>
         </w:rPr>
@@ -17,6 +20,9 @@
     </w:p>
     <w:p>
       <w:pPr>
+        <w:tabs>
+          <w:tab w:val="left" w:pos="2650"/>
+        </w:tabs>
         <w:rPr>
           <w:rFonts w:ascii="Consolas" w:hAnsi="Consolas" w:cs="Consolas"/>
         </w:rPr>
@@ -30,6 +36,9 @@
     </w:p>
     <w:p>
       <w:pPr>
+        <w:tabs>
+          <w:tab w:val="left" w:pos="2650"/>
+        </w:tabs>
         <w:rPr>
           <w:rFonts w:ascii="Consolas" w:hAnsi="Consolas" w:cs="Consolas"/>
         </w:rPr>
@@ -43,13 +52,19 @@
     </w:p>
     <w:p>
       <w:pPr>
-        <w:rPr>
-          <w:rFonts w:ascii="Consolas" w:hAnsi="Consolas" w:cs="Consolas"/>
-        </w:rPr>
-      </w:pPr>
-    </w:p>
-    <w:p>
-      <w:pPr>
+        <w:tabs>
+          <w:tab w:val="left" w:pos="2650"/>
+        </w:tabs>
+        <w:rPr>
+          <w:rFonts w:ascii="Consolas" w:hAnsi="Consolas" w:cs="Consolas"/>
+        </w:rPr>
+      </w:pPr>
+    </w:p>
+    <w:p>
+      <w:pPr>
+        <w:tabs>
+          <w:tab w:val="left" w:pos="2650"/>
+        </w:tabs>
         <w:rPr>
           <w:rFonts w:ascii="Consolas" w:hAnsi="Consolas" w:cs="Consolas"/>
         </w:rPr>
@@ -63,13 +78,39 @@
     </w:p>
     <w:p>
       <w:pPr>
-        <w:rPr>
-          <w:rFonts w:ascii="Consolas" w:hAnsi="Consolas" w:cs="Consolas"/>
-        </w:rPr>
-      </w:pPr>
-    </w:p>
-    <w:p>
-      <w:pPr>
+        <w:tabs>
+          <w:tab w:val="left" w:pos="2650"/>
+        </w:tabs>
+        <w:rPr>
+          <w:rFonts w:ascii="Consolas" w:hAnsi="Consolas" w:cs="Consolas"/>
+        </w:rPr>
+      </w:pPr>
+    </w:p>
+    <w:p>
+      <w:pPr>
+        <w:tabs>
+          <w:tab w:val="left" w:pos="2650"/>
+        </w:tabs>
+        <w:rPr>
+          <w:rFonts w:ascii="Consolas" w:hAnsi="Consolas" w:cs="Consolas"/>
+        </w:rPr>
+      </w:pPr>
+    </w:p>
+    <w:p>
+      <w:pPr>
+        <w:tabs>
+          <w:tab w:val="left" w:pos="2650"/>
+        </w:tabs>
+        <w:rPr>
+          <w:rFonts w:ascii="Consolas" w:hAnsi="Consolas" w:cs="Consolas"/>
+        </w:rPr>
+      </w:pPr>
+    </w:p>
+    <w:p>
+      <w:pPr>
+        <w:tabs>
+          <w:tab w:val="left" w:pos="2650"/>
+        </w:tabs>
         <w:rPr>
           <w:rFonts w:ascii="Consolas" w:hAnsi="Consolas" w:cs="Consolas"/>
         </w:rPr>
@@ -83,6 +124,9 @@
     </w:p>
     <w:p>
       <w:pPr>
+        <w:tabs>
+          <w:tab w:val="left" w:pos="2650"/>
+        </w:tabs>
         <w:rPr>
           <w:rFonts w:ascii="Consolas" w:hAnsi="Consolas" w:cs="Consolas"/>
         </w:rPr>
@@ -96,6 +140,9 @@
     </w:p>
     <w:p>
       <w:pPr>
+        <w:tabs>
+          <w:tab w:val="left" w:pos="2650"/>
+        </w:tabs>
         <w:rPr>
           <w:rFonts w:ascii="Consolas" w:hAnsi="Consolas" w:cs="Consolas"/>
         </w:rPr>
@@ -109,6 +156,9 @@
     </w:p>
     <w:p>
       <w:pPr>
+        <w:tabs>
+          <w:tab w:val="left" w:pos="2650"/>
+        </w:tabs>
         <w:rPr>
           <w:rFonts w:ascii="Consolas" w:hAnsi="Consolas" w:cs="Consolas"/>
         </w:rPr>
@@ -122,6 +172,9 @@
     </w:p>
     <w:p>
       <w:pPr>
+        <w:tabs>
+          <w:tab w:val="left" w:pos="2650"/>
+        </w:tabs>
         <w:rPr>
           <w:rFonts w:ascii="Consolas" w:hAnsi="Consolas" w:cs="Consolas"/>
         </w:rPr>
@@ -135,6 +188,9 @@
     </w:p>
     <w:p>
       <w:pPr>
+        <w:tabs>
+          <w:tab w:val="left" w:pos="2650"/>
+        </w:tabs>
         <w:rPr>
           <w:rFonts w:ascii="Consolas" w:hAnsi="Consolas" w:cs="Consolas"/>
         </w:rPr>
@@ -148,6 +204,9 @@
     </w:p>
     <w:p>
       <w:pPr>
+        <w:tabs>
+          <w:tab w:val="left" w:pos="2650"/>
+        </w:tabs>
         <w:rPr>
           <w:rFonts w:ascii="Consolas" w:hAnsi="Consolas" w:cs="Consolas"/>
         </w:rPr>
@@ -161,6 +220,9 @@
     </w:p>
     <w:p>
       <w:pPr>
+        <w:tabs>
+          <w:tab w:val="left" w:pos="2650"/>
+        </w:tabs>
         <w:rPr>
           <w:rFonts w:ascii="Consolas" w:hAnsi="Consolas" w:cs="Consolas"/>
         </w:rPr>
@@ -174,6 +236,9 @@
     </w:p>
     <w:p>
       <w:pPr>
+        <w:tabs>
+          <w:tab w:val="left" w:pos="2650"/>
+        </w:tabs>
         <w:rPr>
           <w:rFonts w:ascii="Consolas" w:hAnsi="Consolas" w:cs="Consolas"/>
         </w:rPr>
@@ -187,6 +252,9 @@
     </w:p>
     <w:p>
       <w:pPr>
+        <w:tabs>
+          <w:tab w:val="left" w:pos="2650"/>
+        </w:tabs>
         <w:rPr>
           <w:rFonts w:ascii="Consolas" w:hAnsi="Consolas" w:cs="Consolas"/>
         </w:rPr>
@@ -200,6 +268,9 @@
     </w:p>
     <w:p>
       <w:pPr>
+        <w:tabs>
+          <w:tab w:val="left" w:pos="2650"/>
+        </w:tabs>
         <w:rPr>
           <w:rFonts w:ascii="Consolas" w:hAnsi="Consolas" w:cs="Consolas"/>
         </w:rPr>
@@ -213,13 +284,19 @@
     </w:p>
     <w:p>
       <w:pPr>
-        <w:rPr>
-          <w:rFonts w:ascii="Consolas" w:hAnsi="Consolas" w:cs="Consolas"/>
-        </w:rPr>
-      </w:pPr>
-    </w:p>
-    <w:p>
-      <w:pPr>
+        <w:tabs>
+          <w:tab w:val="left" w:pos="2650"/>
+        </w:tabs>
+        <w:rPr>
+          <w:rFonts w:ascii="Consolas" w:hAnsi="Consolas" w:cs="Consolas"/>
+        </w:rPr>
+      </w:pPr>
+    </w:p>
+    <w:p>
+      <w:pPr>
+        <w:tabs>
+          <w:tab w:val="left" w:pos="2650"/>
+        </w:tabs>
         <w:rPr>
           <w:rFonts w:ascii="Consolas" w:hAnsi="Consolas" w:cs="Consolas"/>
         </w:rPr>
@@ -233,6 +310,9 @@
     </w:p>
     <w:p>
       <w:pPr>
+        <w:tabs>
+          <w:tab w:val="left" w:pos="2650"/>
+        </w:tabs>
         <w:rPr>
           <w:rFonts w:ascii="Consolas" w:hAnsi="Consolas" w:cs="Consolas"/>
         </w:rPr>
@@ -246,6 +326,9 @@
     </w:p>
     <w:p>
       <w:pPr>
+        <w:tabs>
+          <w:tab w:val="left" w:pos="2650"/>
+        </w:tabs>
         <w:rPr>
           <w:rFonts w:ascii="Consolas" w:hAnsi="Consolas" w:cs="Consolas"/>
         </w:rPr>
@@ -259,6 +342,9 @@
     </w:p>
     <w:p>
       <w:pPr>
+        <w:tabs>
+          <w:tab w:val="left" w:pos="2650"/>
+        </w:tabs>
         <w:rPr>
           <w:rFonts w:ascii="Consolas" w:hAnsi="Consolas" w:cs="Consolas"/>
         </w:rPr>
@@ -272,6 +358,9 @@
     </w:p>
     <w:p>
       <w:pPr>
+        <w:tabs>
+          <w:tab w:val="left" w:pos="2650"/>
+        </w:tabs>
         <w:rPr>
           <w:rFonts w:ascii="Consolas" w:hAnsi="Consolas" w:cs="Consolas"/>
         </w:rPr>
@@ -285,6 +374,9 @@
     </w:p>
     <w:p>
       <w:pPr>
+        <w:tabs>
+          <w:tab w:val="left" w:pos="2650"/>
+        </w:tabs>
         <w:rPr>
           <w:rFonts w:ascii="Consolas" w:hAnsi="Consolas" w:cs="Consolas"/>
         </w:rPr>
@@ -298,6 +390,9 @@
     </w:p>
     <w:p>
       <w:pPr>
+        <w:tabs>
+          <w:tab w:val="left" w:pos="2650"/>
+        </w:tabs>
         <w:rPr>
           <w:rFonts w:ascii="Consolas" w:hAnsi="Consolas" w:cs="Consolas"/>
         </w:rPr>
@@ -311,6 +406,9 @@
     </w:p>
     <w:p>
       <w:pPr>
+        <w:tabs>
+          <w:tab w:val="left" w:pos="2650"/>
+        </w:tabs>
         <w:rPr>
           <w:rFonts w:ascii="Consolas" w:hAnsi="Consolas" w:cs="Consolas"/>
         </w:rPr>
@@ -324,6 +422,9 @@
     </w:p>
     <w:p>
       <w:pPr>
+        <w:tabs>
+          <w:tab w:val="left" w:pos="2650"/>
+        </w:tabs>
         <w:rPr>
           <w:rFonts w:ascii="Consolas" w:hAnsi="Consolas" w:cs="Consolas"/>
         </w:rPr>
@@ -337,6 +438,9 @@
     </w:p>
     <w:p>
       <w:pPr>
+        <w:tabs>
+          <w:tab w:val="left" w:pos="2650"/>
+        </w:tabs>
         <w:rPr>
           <w:rFonts w:ascii="Consolas" w:hAnsi="Consolas" w:cs="Consolas"/>
         </w:rPr>
@@ -350,6 +454,9 @@
     </w:p>
     <w:p>
       <w:pPr>
+        <w:tabs>
+          <w:tab w:val="left" w:pos="2650"/>
+        </w:tabs>
         <w:rPr>
           <w:rFonts w:ascii="Consolas" w:hAnsi="Consolas" w:cs="Consolas"/>
         </w:rPr>
@@ -363,6 +470,9 @@
     </w:p>
     <w:p>
       <w:pPr>
+        <w:tabs>
+          <w:tab w:val="left" w:pos="2650"/>
+        </w:tabs>
         <w:rPr>
           <w:rFonts w:ascii="Consolas" w:hAnsi="Consolas" w:cs="Consolas"/>
         </w:rPr>
@@ -376,6 +486,9 @@
     </w:p>
     <w:p>
       <w:pPr>
+        <w:tabs>
+          <w:tab w:val="left" w:pos="2650"/>
+        </w:tabs>
         <w:rPr>
           <w:rFonts w:ascii="Consolas" w:hAnsi="Consolas" w:cs="Consolas"/>
         </w:rPr>
@@ -389,6 +502,9 @@
     </w:p>
     <w:p>
       <w:pPr>
+        <w:tabs>
+          <w:tab w:val="left" w:pos="2650"/>
+        </w:tabs>
         <w:rPr>
           <w:rFonts w:ascii="Consolas" w:hAnsi="Consolas" w:cs="Consolas"/>
         </w:rPr>
@@ -402,6 +518,9 @@
     </w:p>
     <w:p>
       <w:pPr>
+        <w:tabs>
+          <w:tab w:val="left" w:pos="2650"/>
+        </w:tabs>
         <w:rPr>
           <w:rFonts w:ascii="Consolas" w:hAnsi="Consolas" w:cs="Consolas"/>
         </w:rPr>
@@ -415,6 +534,9 @@
     </w:p>
     <w:p>
       <w:pPr>
+        <w:tabs>
+          <w:tab w:val="left" w:pos="2650"/>
+        </w:tabs>
         <w:rPr>
           <w:rFonts w:ascii="Consolas" w:hAnsi="Consolas" w:cs="Consolas"/>
         </w:rPr>
@@ -428,6 +550,9 @@
     </w:p>
     <w:p>
       <w:pPr>
+        <w:tabs>
+          <w:tab w:val="left" w:pos="2650"/>
+        </w:tabs>
         <w:rPr>
           <w:rFonts w:ascii="Consolas" w:hAnsi="Consolas" w:cs="Consolas"/>
         </w:rPr>
@@ -441,6 +566,9 @@
     </w:p>
     <w:p>
       <w:pPr>
+        <w:tabs>
+          <w:tab w:val="left" w:pos="2650"/>
+        </w:tabs>
         <w:rPr>
           <w:rFonts w:ascii="Consolas" w:hAnsi="Consolas" w:cs="Consolas"/>
         </w:rPr>
@@ -454,6 +582,9 @@
     </w:p>
     <w:p>
       <w:pPr>
+        <w:tabs>
+          <w:tab w:val="left" w:pos="2650"/>
+        </w:tabs>
         <w:rPr>
           <w:rFonts w:ascii="Consolas" w:hAnsi="Consolas" w:cs="Consolas"/>
         </w:rPr>
@@ -467,6 +598,9 @@
     </w:p>
     <w:p>
       <w:pPr>
+        <w:tabs>
+          <w:tab w:val="left" w:pos="2650"/>
+        </w:tabs>
         <w:rPr>
           <w:rFonts w:ascii="Consolas" w:hAnsi="Consolas" w:cs="Consolas"/>
         </w:rPr>
@@ -480,6 +614,9 @@
     </w:p>
     <w:p>
       <w:pPr>
+        <w:tabs>
+          <w:tab w:val="left" w:pos="2650"/>
+        </w:tabs>
         <w:rPr>
           <w:rFonts w:ascii="Consolas" w:hAnsi="Consolas" w:cs="Consolas"/>
         </w:rPr>
@@ -493,6 +630,9 @@
     </w:p>
     <w:p>
       <w:pPr>
+        <w:tabs>
+          <w:tab w:val="left" w:pos="2650"/>
+        </w:tabs>
         <w:rPr>
           <w:rFonts w:ascii="Consolas" w:hAnsi="Consolas" w:cs="Consolas"/>
         </w:rPr>
@@ -506,6 +646,9 @@
     </w:p>
     <w:p>
       <w:pPr>
+        <w:tabs>
+          <w:tab w:val="left" w:pos="2650"/>
+        </w:tabs>
         <w:rPr>
           <w:rFonts w:ascii="Consolas" w:hAnsi="Consolas" w:cs="Consolas"/>
         </w:rPr>
@@ -519,6 +662,9 @@
     </w:p>
     <w:p>
       <w:pPr>
+        <w:tabs>
+          <w:tab w:val="left" w:pos="2650"/>
+        </w:tabs>
         <w:rPr>
           <w:rFonts w:ascii="Consolas" w:hAnsi="Consolas" w:cs="Consolas"/>
         </w:rPr>
@@ -532,6 +678,9 @@
     </w:p>
     <w:p>
       <w:pPr>
+        <w:tabs>
+          <w:tab w:val="left" w:pos="2650"/>
+        </w:tabs>
         <w:rPr>
           <w:rFonts w:ascii="Consolas" w:hAnsi="Consolas" w:cs="Consolas"/>
         </w:rPr>
@@ -545,6 +694,9 @@
     </w:p>
     <w:p>
       <w:pPr>
+        <w:tabs>
+          <w:tab w:val="left" w:pos="2650"/>
+        </w:tabs>
         <w:rPr>
           <w:rFonts w:ascii="Consolas" w:hAnsi="Consolas" w:cs="Consolas"/>
         </w:rPr>
@@ -558,19 +710,26 @@
     </w:p>
     <w:p>
       <w:pPr>
-        <w:rPr>
-          <w:rFonts w:ascii="Consolas" w:hAnsi="Consolas" w:cs="Consolas"/>
-        </w:rPr>
-      </w:pPr>
-      <w:r>
-        <w:rPr>
-          <w:rFonts w:ascii="Consolas" w:hAnsi="Consolas" w:cs="Consolas"/>
-        </w:rPr>
+        <w:tabs>
+          <w:tab w:val="left" w:pos="2650"/>
+        </w:tabs>
+        <w:rPr>
+          <w:rFonts w:ascii="Consolas" w:hAnsi="Consolas" w:cs="Consolas"/>
+        </w:rPr>
+      </w:pPr>
+      <w:r>
+        <w:rPr>
+          <w:rFonts w:ascii="Consolas" w:hAnsi="Consolas" w:cs="Consolas"/>
+        </w:rPr>
+        <w:lastRenderedPageBreak/>
         <w:t xml:space="preserve">        }</w:t>
       </w:r>
     </w:p>
     <w:p>
       <w:pPr>
+        <w:tabs>
+          <w:tab w:val="left" w:pos="2650"/>
+        </w:tabs>
         <w:rPr>
           <w:rFonts w:ascii="Consolas" w:hAnsi="Consolas" w:cs="Consolas"/>
         </w:rPr>
@@ -584,6 +743,681 @@
     </w:p>
     <w:p>
       <w:pPr>
+        <w:tabs>
+          <w:tab w:val="left" w:pos="2650"/>
+        </w:tabs>
+        <w:rPr>
+          <w:rFonts w:ascii="Consolas" w:hAnsi="Consolas" w:cs="Consolas"/>
+        </w:rPr>
+      </w:pPr>
+      <w:r>
+        <w:rPr>
+          <w:rFonts w:ascii="Consolas" w:hAnsi="Consolas" w:cs="Consolas"/>
+        </w:rPr>
+        <w:t xml:space="preserve">    }</w:t>
+      </w:r>
+    </w:p>
+    <w:p>
+      <w:pPr>
+        <w:tabs>
+          <w:tab w:val="left" w:pos="2650"/>
+        </w:tabs>
+        <w:rPr>
+          <w:rFonts w:ascii="Consolas" w:hAnsi="Consolas" w:cs="Consolas"/>
+        </w:rPr>
+      </w:pPr>
+      <w:r>
+        <w:rPr>
+          <w:rFonts w:ascii="Consolas" w:hAnsi="Consolas" w:cs="Consolas"/>
+        </w:rPr>
+        <w:t xml:space="preserve">    Polynomial addition(Polynomial p) {</w:t>
+      </w:r>
+    </w:p>
+    <w:p>
+      <w:pPr>
+        <w:tabs>
+          <w:tab w:val="left" w:pos="2650"/>
+        </w:tabs>
+        <w:rPr>
+          <w:rFonts w:ascii="Consolas" w:hAnsi="Consolas" w:cs="Consolas"/>
+        </w:rPr>
+      </w:pPr>
+      <w:r>
+        <w:rPr>
+          <w:rFonts w:ascii="Consolas" w:hAnsi="Consolas" w:cs="Consolas"/>
+        </w:rPr>
+        <w:t xml:space="preserve">        Polynomial result;</w:t>
+      </w:r>
+    </w:p>
+    <w:p>
+      <w:pPr>
+        <w:tabs>
+          <w:tab w:val="left" w:pos="2650"/>
+        </w:tabs>
+        <w:rPr>
+          <w:rFonts w:ascii="Consolas" w:hAnsi="Consolas" w:cs="Consolas"/>
+        </w:rPr>
+      </w:pPr>
+      <w:r>
+        <w:rPr>
+          <w:rFonts w:ascii="Consolas" w:hAnsi="Consolas" w:cs="Consolas"/>
+        </w:rPr>
+        <w:t xml:space="preserve">        Node *temp1 = head;</w:t>
+      </w:r>
+    </w:p>
+    <w:p>
+      <w:pPr>
+        <w:tabs>
+          <w:tab w:val="left" w:pos="2650"/>
+        </w:tabs>
+        <w:rPr>
+          <w:rFonts w:ascii="Consolas" w:hAnsi="Consolas" w:cs="Consolas"/>
+        </w:rPr>
+      </w:pPr>
+      <w:r>
+        <w:rPr>
+          <w:rFonts w:ascii="Consolas" w:hAnsi="Consolas" w:cs="Consolas"/>
+        </w:rPr>
+        <w:t xml:space="preserve">        Node *temp2 = p.head;</w:t>
+      </w:r>
+    </w:p>
+    <w:p>
+      <w:pPr>
+        <w:tabs>
+          <w:tab w:val="left" w:pos="2650"/>
+        </w:tabs>
+        <w:rPr>
+          <w:rFonts w:ascii="Consolas" w:hAnsi="Consolas" w:cs="Consolas"/>
+        </w:rPr>
+      </w:pPr>
+      <w:r>
+        <w:rPr>
+          <w:rFonts w:ascii="Consolas" w:hAnsi="Consolas" w:cs="Consolas"/>
+        </w:rPr>
+        <w:t xml:space="preserve">        while (temp1 != NULL &amp;&amp; temp2 != NULL) {</w:t>
+      </w:r>
+    </w:p>
+    <w:p>
+      <w:pPr>
+        <w:tabs>
+          <w:tab w:val="left" w:pos="2650"/>
+        </w:tabs>
+        <w:rPr>
+          <w:rFonts w:ascii="Consolas" w:hAnsi="Consolas" w:cs="Consolas"/>
+        </w:rPr>
+      </w:pPr>
+      <w:r>
+        <w:rPr>
+          <w:rFonts w:ascii="Consolas" w:hAnsi="Consolas" w:cs="Consolas"/>
+        </w:rPr>
+        <w:t xml:space="preserve">            if (temp1-&gt;exponent == temp2-&gt;exponent) {</w:t>
+      </w:r>
+    </w:p>
+    <w:p>
+      <w:pPr>
+        <w:tabs>
+          <w:tab w:val="left" w:pos="2650"/>
+        </w:tabs>
+        <w:rPr>
+          <w:rFonts w:ascii="Consolas" w:hAnsi="Consolas" w:cs="Consolas"/>
+        </w:rPr>
+      </w:pPr>
+      <w:r>
+        <w:rPr>
+          <w:rFonts w:ascii="Consolas" w:hAnsi="Consolas" w:cs="Consolas"/>
+        </w:rPr>
+        <w:t xml:space="preserve">                result.add(temp1-&gt;coefficient + temp2-&gt;coefficient, temp1-&gt;exponent);</w:t>
+      </w:r>
+    </w:p>
+    <w:p>
+      <w:pPr>
+        <w:tabs>
+          <w:tab w:val="left" w:pos="2650"/>
+        </w:tabs>
+        <w:rPr>
+          <w:rFonts w:ascii="Consolas" w:hAnsi="Consolas" w:cs="Consolas"/>
+        </w:rPr>
+      </w:pPr>
+      <w:r>
+        <w:rPr>
+          <w:rFonts w:ascii="Consolas" w:hAnsi="Consolas" w:cs="Consolas"/>
+        </w:rPr>
+        <w:t xml:space="preserve">                temp1 = temp1-&gt;next;</w:t>
+      </w:r>
+    </w:p>
+    <w:p>
+      <w:pPr>
+        <w:tabs>
+          <w:tab w:val="left" w:pos="2650"/>
+        </w:tabs>
+        <w:rPr>
+          <w:rFonts w:ascii="Consolas" w:hAnsi="Consolas" w:cs="Consolas"/>
+        </w:rPr>
+      </w:pPr>
+      <w:r>
+        <w:rPr>
+          <w:rFonts w:ascii="Consolas" w:hAnsi="Consolas" w:cs="Consolas"/>
+        </w:rPr>
+        <w:t xml:space="preserve">                temp2 = temp2-&gt;next;</w:t>
+      </w:r>
+    </w:p>
+    <w:p>
+      <w:pPr>
+        <w:tabs>
+          <w:tab w:val="left" w:pos="2650"/>
+        </w:tabs>
+        <w:rPr>
+          <w:rFonts w:ascii="Consolas" w:hAnsi="Consolas" w:cs="Consolas"/>
+        </w:rPr>
+      </w:pPr>
+      <w:r>
+        <w:rPr>
+          <w:rFonts w:ascii="Consolas" w:hAnsi="Consolas" w:cs="Consolas"/>
+        </w:rPr>
+        <w:t xml:space="preserve">            } else if (temp1-&gt;exponent &gt; temp2-&gt;exponent) {</w:t>
+      </w:r>
+    </w:p>
+    <w:p>
+      <w:pPr>
+        <w:tabs>
+          <w:tab w:val="left" w:pos="2650"/>
+        </w:tabs>
+        <w:rPr>
+          <w:rFonts w:ascii="Consolas" w:hAnsi="Consolas" w:cs="Consolas"/>
+        </w:rPr>
+      </w:pPr>
+      <w:r>
+        <w:rPr>
+          <w:rFonts w:ascii="Consolas" w:hAnsi="Consolas" w:cs="Consolas"/>
+        </w:rPr>
+        <w:t xml:space="preserve">                result.add(temp1-&gt;coefficient, temp1-&gt;exponent);</w:t>
+      </w:r>
+    </w:p>
+    <w:p>
+      <w:pPr>
+        <w:tabs>
+          <w:tab w:val="left" w:pos="2650"/>
+        </w:tabs>
+        <w:rPr>
+          <w:rFonts w:ascii="Consolas" w:hAnsi="Consolas" w:cs="Consolas"/>
+        </w:rPr>
+      </w:pPr>
+      <w:r>
+        <w:rPr>
+          <w:rFonts w:ascii="Consolas" w:hAnsi="Consolas" w:cs="Consolas"/>
+        </w:rPr>
+        <w:t xml:space="preserve">                temp1 = temp1-&gt;next;</w:t>
+      </w:r>
+    </w:p>
+    <w:p>
+      <w:pPr>
+        <w:tabs>
+          <w:tab w:val="left" w:pos="2650"/>
+        </w:tabs>
+        <w:rPr>
+          <w:rFonts w:ascii="Consolas" w:hAnsi="Consolas" w:cs="Consolas"/>
+        </w:rPr>
+      </w:pPr>
+      <w:r>
+        <w:rPr>
+          <w:rFonts w:ascii="Consolas" w:hAnsi="Consolas" w:cs="Consolas"/>
+        </w:rPr>
+        <w:t xml:space="preserve">            } else {</w:t>
+      </w:r>
+    </w:p>
+    <w:p>
+      <w:pPr>
+        <w:tabs>
+          <w:tab w:val="left" w:pos="2650"/>
+        </w:tabs>
+        <w:rPr>
+          <w:rFonts w:ascii="Consolas" w:hAnsi="Consolas" w:cs="Consolas"/>
+        </w:rPr>
+      </w:pPr>
+      <w:r>
+        <w:rPr>
+          <w:rFonts w:ascii="Consolas" w:hAnsi="Consolas" w:cs="Consolas"/>
+        </w:rPr>
+        <w:t xml:space="preserve">                result.add(temp2-&gt;coefficient, temp2-&gt;exponent);</w:t>
+      </w:r>
+    </w:p>
+    <w:p>
+      <w:pPr>
+        <w:tabs>
+          <w:tab w:val="left" w:pos="2650"/>
+        </w:tabs>
+        <w:rPr>
+          <w:rFonts w:ascii="Consolas" w:hAnsi="Consolas" w:cs="Consolas"/>
+        </w:rPr>
+      </w:pPr>
+      <w:r>
+        <w:rPr>
+          <w:rFonts w:ascii="Consolas" w:hAnsi="Consolas" w:cs="Consolas"/>
+        </w:rPr>
+        <w:t xml:space="preserve">                temp2 = temp2-&gt;next;</w:t>
+      </w:r>
+    </w:p>
+    <w:p>
+      <w:pPr>
+        <w:tabs>
+          <w:tab w:val="left" w:pos="2650"/>
+        </w:tabs>
+        <w:rPr>
+          <w:rFonts w:ascii="Consolas" w:hAnsi="Consolas" w:cs="Consolas"/>
+        </w:rPr>
+      </w:pPr>
+      <w:r>
+        <w:rPr>
+          <w:rFonts w:ascii="Consolas" w:hAnsi="Consolas" w:cs="Consolas"/>
+        </w:rPr>
+        <w:t xml:space="preserve">            }</w:t>
+      </w:r>
+    </w:p>
+    <w:p>
+      <w:pPr>
+        <w:tabs>
+          <w:tab w:val="left" w:pos="2650"/>
+        </w:tabs>
+        <w:rPr>
+          <w:rFonts w:ascii="Consolas" w:hAnsi="Consolas" w:cs="Consolas"/>
+        </w:rPr>
+      </w:pPr>
+      <w:r>
+        <w:rPr>
+          <w:rFonts w:ascii="Consolas" w:hAnsi="Consolas" w:cs="Consolas"/>
+        </w:rPr>
+        <w:t xml:space="preserve">        }</w:t>
+      </w:r>
+    </w:p>
+    <w:p>
+      <w:pPr>
+        <w:tabs>
+          <w:tab w:val="left" w:pos="2650"/>
+        </w:tabs>
+        <w:rPr>
+          <w:rFonts w:ascii="Consolas" w:hAnsi="Consolas" w:cs="Consolas"/>
+        </w:rPr>
+      </w:pPr>
+      <w:r>
+        <w:rPr>
+          <w:rFonts w:ascii="Consolas" w:hAnsi="Consolas" w:cs="Consolas"/>
+        </w:rPr>
+        <w:t xml:space="preserve">        while (temp1 != NULL) {</w:t>
+      </w:r>
+    </w:p>
+    <w:p>
+      <w:pPr>
+        <w:tabs>
+          <w:tab w:val="left" w:pos="2650"/>
+        </w:tabs>
+        <w:rPr>
+          <w:rFonts w:ascii="Consolas" w:hAnsi="Consolas" w:cs="Consolas"/>
+        </w:rPr>
+      </w:pPr>
+      <w:r>
+        <w:rPr>
+          <w:rFonts w:ascii="Consolas" w:hAnsi="Consolas" w:cs="Consolas"/>
+        </w:rPr>
+        <w:t xml:space="preserve">            result.add(temp1-&gt;coefficient, temp1-&gt;exponent);</w:t>
+      </w:r>
+    </w:p>
+    <w:p>
+      <w:pPr>
+        <w:tabs>
+          <w:tab w:val="left" w:pos="2650"/>
+        </w:tabs>
+        <w:rPr>
+          <w:rFonts w:ascii="Consolas" w:hAnsi="Consolas" w:cs="Consolas"/>
+        </w:rPr>
+      </w:pPr>
+      <w:r>
+        <w:rPr>
+          <w:rFonts w:ascii="Consolas" w:hAnsi="Consolas" w:cs="Consolas"/>
+        </w:rPr>
+        <w:t xml:space="preserve">            temp1 = temp1-&gt;next;</w:t>
+      </w:r>
+    </w:p>
+    <w:p>
+      <w:pPr>
+        <w:tabs>
+          <w:tab w:val="left" w:pos="2650"/>
+        </w:tabs>
+        <w:rPr>
+          <w:rFonts w:ascii="Consolas" w:hAnsi="Consolas" w:cs="Consolas"/>
+        </w:rPr>
+      </w:pPr>
+      <w:r>
+        <w:rPr>
+          <w:rFonts w:ascii="Consolas" w:hAnsi="Consolas" w:cs="Consolas"/>
+        </w:rPr>
+        <w:t xml:space="preserve">        }</w:t>
+      </w:r>
+    </w:p>
+    <w:p>
+      <w:pPr>
+        <w:tabs>
+          <w:tab w:val="left" w:pos="2650"/>
+        </w:tabs>
+        <w:rPr>
+          <w:rFonts w:ascii="Consolas" w:hAnsi="Consolas" w:cs="Consolas"/>
+        </w:rPr>
+      </w:pPr>
+      <w:r>
+        <w:rPr>
+          <w:rFonts w:ascii="Consolas" w:hAnsi="Consolas" w:cs="Consolas"/>
+        </w:rPr>
+        <w:t xml:space="preserve">        while (temp2 != NULL) {</w:t>
+      </w:r>
+    </w:p>
+    <w:p>
+      <w:pPr>
+        <w:tabs>
+          <w:tab w:val="left" w:pos="2650"/>
+        </w:tabs>
+        <w:rPr>
+          <w:rFonts w:ascii="Consolas" w:hAnsi="Consolas" w:cs="Consolas"/>
+        </w:rPr>
+      </w:pPr>
+      <w:r>
+        <w:rPr>
+          <w:rFonts w:ascii="Consolas" w:hAnsi="Consolas" w:cs="Consolas"/>
+        </w:rPr>
+        <w:t xml:space="preserve">            result.add(temp2-&gt;coefficient, temp2-&gt;exponent);</w:t>
+      </w:r>
+    </w:p>
+    <w:p>
+      <w:pPr>
+        <w:tabs>
+          <w:tab w:val="left" w:pos="2650"/>
+        </w:tabs>
+        <w:rPr>
+          <w:rFonts w:ascii="Consolas" w:hAnsi="Consolas" w:cs="Consolas"/>
+        </w:rPr>
+      </w:pPr>
+      <w:r>
+        <w:rPr>
+          <w:rFonts w:ascii="Consolas" w:hAnsi="Consolas" w:cs="Consolas"/>
+        </w:rPr>
+        <w:t xml:space="preserve">            temp2 = temp2-&gt;next;</w:t>
+      </w:r>
+    </w:p>
+    <w:p>
+      <w:pPr>
+        <w:tabs>
+          <w:tab w:val="left" w:pos="2650"/>
+        </w:tabs>
+        <w:rPr>
+          <w:rFonts w:ascii="Consolas" w:hAnsi="Consolas" w:cs="Consolas"/>
+        </w:rPr>
+      </w:pPr>
+      <w:r>
+        <w:rPr>
+          <w:rFonts w:ascii="Consolas" w:hAnsi="Consolas" w:cs="Consolas"/>
+        </w:rPr>
+        <w:t xml:space="preserve">        }</w:t>
+      </w:r>
+    </w:p>
+    <w:p>
+      <w:pPr>
+        <w:tabs>
+          <w:tab w:val="left" w:pos="2650"/>
+        </w:tabs>
+        <w:rPr>
+          <w:rFonts w:ascii="Consolas" w:hAnsi="Consolas" w:cs="Consolas"/>
+        </w:rPr>
+      </w:pPr>
+      <w:r>
+        <w:rPr>
+          <w:rFonts w:ascii="Consolas" w:hAnsi="Consolas" w:cs="Consolas"/>
+        </w:rPr>
+        <w:t xml:space="preserve">        return result;</w:t>
+      </w:r>
+    </w:p>
+    <w:p>
+      <w:pPr>
+        <w:tabs>
+          <w:tab w:val="left" w:pos="2650"/>
+        </w:tabs>
+        <w:rPr>
+          <w:rFonts w:ascii="Consolas" w:hAnsi="Consolas" w:cs="Consolas"/>
+        </w:rPr>
+      </w:pPr>
+      <w:r>
+        <w:rPr>
+          <w:rFonts w:ascii="Consolas" w:hAnsi="Consolas" w:cs="Consolas"/>
+        </w:rPr>
+        <w:t xml:space="preserve">    }</w:t>
+      </w:r>
+    </w:p>
+    <w:p>
+      <w:pPr>
+        <w:tabs>
+          <w:tab w:val="left" w:pos="2650"/>
+        </w:tabs>
+        <w:rPr>
+          <w:rFonts w:ascii="Consolas" w:hAnsi="Consolas" w:cs="Consolas"/>
+        </w:rPr>
+      </w:pPr>
+      <w:r>
+        <w:rPr>
+          <w:rFonts w:ascii="Consolas" w:hAnsi="Consolas" w:cs="Consolas"/>
+        </w:rPr>
+        <w:t xml:space="preserve">    Polynomial multiplication(Polynomial p) {</w:t>
+      </w:r>
+    </w:p>
+    <w:p>
+      <w:pPr>
+        <w:tabs>
+          <w:tab w:val="left" w:pos="2650"/>
+        </w:tabs>
+        <w:rPr>
+          <w:rFonts w:ascii="Consolas" w:hAnsi="Consolas" w:cs="Consolas"/>
+        </w:rPr>
+      </w:pPr>
+      <w:r>
+        <w:rPr>
+          <w:rFonts w:ascii="Consolas" w:hAnsi="Consolas" w:cs="Consolas"/>
+        </w:rPr>
+        <w:t xml:space="preserve">        Polynomial result;</w:t>
+      </w:r>
+    </w:p>
+    <w:p>
+      <w:pPr>
+        <w:tabs>
+          <w:tab w:val="left" w:pos="2650"/>
+        </w:tabs>
+        <w:rPr>
+          <w:rFonts w:ascii="Consolas" w:hAnsi="Consolas" w:cs="Consolas"/>
+        </w:rPr>
+      </w:pPr>
+      <w:r>
+        <w:rPr>
+          <w:rFonts w:ascii="Consolas" w:hAnsi="Consolas" w:cs="Consolas"/>
+        </w:rPr>
+        <w:t xml:space="preserve">        Node *temp1 = head;</w:t>
+      </w:r>
+    </w:p>
+    <w:p>
+      <w:pPr>
+        <w:tabs>
+          <w:tab w:val="left" w:pos="2650"/>
+        </w:tabs>
+        <w:rPr>
+          <w:rFonts w:ascii="Consolas" w:hAnsi="Consolas" w:cs="Consolas"/>
+        </w:rPr>
+      </w:pPr>
+      <w:r>
+        <w:rPr>
+          <w:rFonts w:ascii="Consolas" w:hAnsi="Consolas" w:cs="Consolas"/>
+        </w:rPr>
+        <w:t xml:space="preserve">        Node *temp2 = p.head;</w:t>
+      </w:r>
+    </w:p>
+    <w:p>
+      <w:pPr>
+        <w:tabs>
+          <w:tab w:val="left" w:pos="2650"/>
+        </w:tabs>
+        <w:rPr>
+          <w:rFonts w:ascii="Consolas" w:hAnsi="Consolas" w:cs="Consolas"/>
+        </w:rPr>
+      </w:pPr>
+      <w:r>
+        <w:rPr>
+          <w:rFonts w:ascii="Consolas" w:hAnsi="Consolas" w:cs="Consolas"/>
+        </w:rPr>
+        <w:t xml:space="preserve">        while (temp1 != NULL) {</w:t>
+      </w:r>
+    </w:p>
+    <w:p>
+      <w:pPr>
+        <w:tabs>
+          <w:tab w:val="left" w:pos="2650"/>
+        </w:tabs>
+        <w:rPr>
+          <w:rFonts w:ascii="Consolas" w:hAnsi="Consolas" w:cs="Consolas"/>
+        </w:rPr>
+      </w:pPr>
+      <w:r>
+        <w:rPr>
+          <w:rFonts w:ascii="Consolas" w:hAnsi="Consolas" w:cs="Consolas"/>
+        </w:rPr>
+        <w:t xml:space="preserve">            while (temp2 != NULL) {</w:t>
+      </w:r>
+    </w:p>
+    <w:p>
+      <w:pPr>
+        <w:tabs>
+          <w:tab w:val="left" w:pos="2650"/>
+        </w:tabs>
+        <w:rPr>
+          <w:rFonts w:ascii="Consolas" w:hAnsi="Consolas" w:cs="Consolas"/>
+        </w:rPr>
+      </w:pPr>
+      <w:r>
+        <w:rPr>
+          <w:rFonts w:ascii="Consolas" w:hAnsi="Consolas" w:cs="Consolas"/>
+        </w:rPr>
+        <w:t xml:space="preserve">                result.add(temp1-&gt;coefficient * temp2-&gt;coefficient, temp1-&gt;exponent + temp2-&gt;exponent);</w:t>
+      </w:r>
+    </w:p>
+    <w:p>
+      <w:pPr>
+        <w:tabs>
+          <w:tab w:val="left" w:pos="2650"/>
+        </w:tabs>
+        <w:rPr>
+          <w:rFonts w:ascii="Consolas" w:hAnsi="Consolas" w:cs="Consolas"/>
+        </w:rPr>
+      </w:pPr>
+      <w:r>
+        <w:rPr>
+          <w:rFonts w:ascii="Consolas" w:hAnsi="Consolas" w:cs="Consolas"/>
+        </w:rPr>
+        <w:t xml:space="preserve">                temp2 = temp2-&gt;next;</w:t>
+      </w:r>
+    </w:p>
+    <w:p>
+      <w:pPr>
+        <w:tabs>
+          <w:tab w:val="left" w:pos="2650"/>
+        </w:tabs>
+        <w:rPr>
+          <w:rFonts w:ascii="Consolas" w:hAnsi="Consolas" w:cs="Consolas"/>
+        </w:rPr>
+      </w:pPr>
+      <w:r>
+        <w:rPr>
+          <w:rFonts w:ascii="Consolas" w:hAnsi="Consolas" w:cs="Consolas"/>
+        </w:rPr>
+        <w:t xml:space="preserve">            }</w:t>
+      </w:r>
+    </w:p>
+    <w:p>
+      <w:pPr>
+        <w:tabs>
+          <w:tab w:val="left" w:pos="2650"/>
+        </w:tabs>
+        <w:rPr>
+          <w:rFonts w:ascii="Consolas" w:hAnsi="Consolas" w:cs="Consolas"/>
+        </w:rPr>
+      </w:pPr>
+      <w:r>
+        <w:rPr>
+          <w:rFonts w:ascii="Consolas" w:hAnsi="Consolas" w:cs="Consolas"/>
+        </w:rPr>
+        <w:t xml:space="preserve">            temp1 = temp1-&gt;next;</w:t>
+      </w:r>
+    </w:p>
+    <w:p>
+      <w:pPr>
+        <w:tabs>
+          <w:tab w:val="left" w:pos="2650"/>
+        </w:tabs>
+        <w:rPr>
+          <w:rFonts w:ascii="Consolas" w:hAnsi="Consolas" w:cs="Consolas"/>
+        </w:rPr>
+      </w:pPr>
+      <w:r>
+        <w:rPr>
+          <w:rFonts w:ascii="Consolas" w:hAnsi="Consolas" w:cs="Consolas"/>
+        </w:rPr>
+        <w:t xml:space="preserve">            temp2 = p.head;</w:t>
+      </w:r>
+    </w:p>
+    <w:p>
+      <w:pPr>
+        <w:tabs>
+          <w:tab w:val="left" w:pos="2650"/>
+        </w:tabs>
+        <w:rPr>
+          <w:rFonts w:ascii="Consolas" w:hAnsi="Consolas" w:cs="Consolas"/>
+        </w:rPr>
+      </w:pPr>
+      <w:r>
+        <w:rPr>
+          <w:rFonts w:ascii="Consolas" w:hAnsi="Consolas" w:cs="Consolas"/>
+        </w:rPr>
+        <w:t xml:space="preserve">        }</w:t>
+      </w:r>
+    </w:p>
+    <w:p>
+      <w:pPr>
+        <w:tabs>
+          <w:tab w:val="left" w:pos="2650"/>
+        </w:tabs>
+        <w:rPr>
+          <w:rFonts w:ascii="Consolas" w:hAnsi="Consolas" w:cs="Consolas"/>
+        </w:rPr>
+      </w:pPr>
+      <w:r>
+        <w:rPr>
+          <w:rFonts w:ascii="Consolas" w:hAnsi="Consolas" w:cs="Consolas"/>
+        </w:rPr>
+        <w:t xml:space="preserve">        return result;</w:t>
+      </w:r>
+    </w:p>
+    <w:p>
+      <w:pPr>
+        <w:tabs>
+          <w:tab w:val="left" w:pos="2650"/>
+        </w:tabs>
+        <w:rPr>
+          <w:rFonts w:ascii="Consolas" w:hAnsi="Consolas" w:cs="Consolas"/>
+        </w:rPr>
+      </w:pPr>
+      <w:r>
+        <w:rPr>
+          <w:rFonts w:ascii="Consolas" w:hAnsi="Consolas" w:cs="Consolas"/>
+        </w:rPr>
+        <w:t xml:space="preserve">    }</w:t>
+      </w:r>
+    </w:p>
+    <w:p>
+      <w:pPr>
+        <w:tabs>
+          <w:tab w:val="left" w:pos="2650"/>
+        </w:tabs>
         <w:rPr>
           <w:rFonts w:ascii="Consolas" w:hAnsi="Consolas" w:cs="Consolas"/>
         </w:rPr>
@@ -593,578 +1427,40 @@
           <w:rFonts w:ascii="Consolas" w:hAnsi="Consolas" w:cs="Consolas"/>
         </w:rPr>
         <w:lastRenderedPageBreak/>
-        <w:t xml:space="preserve">    }</w:t>
-      </w:r>
-    </w:p>
-    <w:p>
-      <w:pPr>
-        <w:rPr>
-          <w:rFonts w:ascii="Consolas" w:hAnsi="Consolas" w:cs="Consolas"/>
-        </w:rPr>
-      </w:pPr>
-      <w:r>
-        <w:rPr>
-          <w:rFonts w:ascii="Consolas" w:hAnsi="Consolas" w:cs="Consolas"/>
-        </w:rPr>
-        <w:t xml:space="preserve">    Polynomial addition(Polynomial p) {</w:t>
-      </w:r>
-    </w:p>
-    <w:p>
-      <w:pPr>
-        <w:rPr>
-          <w:rFonts w:ascii="Consolas" w:hAnsi="Consolas" w:cs="Consolas"/>
-        </w:rPr>
-      </w:pPr>
-      <w:r>
-        <w:rPr>
-          <w:rFonts w:ascii="Consolas" w:hAnsi="Consolas" w:cs="Consolas"/>
-        </w:rPr>
-        <w:t xml:space="preserve">        Polynomial result;</w:t>
-      </w:r>
-    </w:p>
-    <w:p>
-      <w:pPr>
-        <w:rPr>
-          <w:rFonts w:ascii="Consolas" w:hAnsi="Consolas" w:cs="Consolas"/>
-        </w:rPr>
-      </w:pPr>
-      <w:r>
-        <w:rPr>
-          <w:rFonts w:ascii="Consolas" w:hAnsi="Consolas" w:cs="Consolas"/>
-        </w:rPr>
-        <w:t xml:space="preserve">        Node *temp1 = head;</w:t>
-      </w:r>
-    </w:p>
-    <w:p>
-      <w:pPr>
-        <w:rPr>
-          <w:rFonts w:ascii="Consolas" w:hAnsi="Consolas" w:cs="Consolas"/>
-        </w:rPr>
-      </w:pPr>
-      <w:r>
-        <w:rPr>
-          <w:rFonts w:ascii="Consolas" w:hAnsi="Consolas" w:cs="Consolas"/>
-        </w:rPr>
-        <w:t xml:space="preserve">        Node *temp2 = p.head;</w:t>
-      </w:r>
-    </w:p>
-    <w:p>
-      <w:pPr>
-        <w:rPr>
-          <w:rFonts w:ascii="Consolas" w:hAnsi="Consolas" w:cs="Consolas"/>
-        </w:rPr>
-      </w:pPr>
-      <w:r>
-        <w:rPr>
-          <w:rFonts w:ascii="Consolas" w:hAnsi="Consolas" w:cs="Consolas"/>
-        </w:rPr>
-        <w:t xml:space="preserve">        while (temp1 != NULL &amp;&amp; temp2 != NULL) {</w:t>
-      </w:r>
-    </w:p>
-    <w:p>
-      <w:pPr>
-        <w:rPr>
-          <w:rFonts w:ascii="Consolas" w:hAnsi="Consolas" w:cs="Consolas"/>
-        </w:rPr>
-      </w:pPr>
-      <w:r>
-        <w:rPr>
-          <w:rFonts w:ascii="Consolas" w:hAnsi="Consolas" w:cs="Consolas"/>
-        </w:rPr>
-        <w:t xml:space="preserve">            if (temp1-&gt;exponent == temp2-&gt;exponent) {</w:t>
-      </w:r>
-    </w:p>
-    <w:p>
-      <w:pPr>
-        <w:rPr>
-          <w:rFonts w:ascii="Consolas" w:hAnsi="Consolas" w:cs="Consolas"/>
-        </w:rPr>
-      </w:pPr>
-      <w:r>
-        <w:rPr>
-          <w:rFonts w:ascii="Consolas" w:hAnsi="Consolas" w:cs="Consolas"/>
-        </w:rPr>
-        <w:t xml:space="preserve">                result.add(temp1-&gt;coefficient + temp2-&gt;coefficient, temp1-&gt;exponent);</w:t>
-      </w:r>
-    </w:p>
-    <w:p>
-      <w:pPr>
-        <w:rPr>
-          <w:rFonts w:ascii="Consolas" w:hAnsi="Consolas" w:cs="Consolas"/>
-        </w:rPr>
-      </w:pPr>
-      <w:r>
-        <w:rPr>
-          <w:rFonts w:ascii="Consolas" w:hAnsi="Consolas" w:cs="Consolas"/>
-        </w:rPr>
-        <w:t xml:space="preserve">                temp1 = temp1-&gt;next;</w:t>
-      </w:r>
-    </w:p>
-    <w:p>
-      <w:pPr>
-        <w:rPr>
-          <w:rFonts w:ascii="Consolas" w:hAnsi="Consolas" w:cs="Consolas"/>
-        </w:rPr>
-      </w:pPr>
-      <w:r>
-        <w:rPr>
-          <w:rFonts w:ascii="Consolas" w:hAnsi="Consolas" w:cs="Consolas"/>
-        </w:rPr>
-        <w:t xml:space="preserve">                temp2 = temp2-&gt;next;</w:t>
-      </w:r>
-    </w:p>
-    <w:p>
-      <w:pPr>
-        <w:rPr>
-          <w:rFonts w:ascii="Consolas" w:hAnsi="Consolas" w:cs="Consolas"/>
-        </w:rPr>
-      </w:pPr>
-      <w:r>
-        <w:rPr>
-          <w:rFonts w:ascii="Consolas" w:hAnsi="Consolas" w:cs="Consolas"/>
-        </w:rPr>
-        <w:t xml:space="preserve">            } else if (temp1-&gt;exponent &gt; temp2-&gt;exponent) {</w:t>
-      </w:r>
-    </w:p>
-    <w:p>
-      <w:pPr>
-        <w:rPr>
-          <w:rFonts w:ascii="Consolas" w:hAnsi="Consolas" w:cs="Consolas"/>
-        </w:rPr>
-      </w:pPr>
-      <w:r>
-        <w:rPr>
-          <w:rFonts w:ascii="Consolas" w:hAnsi="Consolas" w:cs="Consolas"/>
-        </w:rPr>
-        <w:t xml:space="preserve">                result.add(temp1-&gt;coefficient, temp1-&gt;exponent);</w:t>
-      </w:r>
-    </w:p>
-    <w:p>
-      <w:pPr>
-        <w:rPr>
-          <w:rFonts w:ascii="Consolas" w:hAnsi="Consolas" w:cs="Consolas"/>
-        </w:rPr>
-      </w:pPr>
-      <w:r>
-        <w:rPr>
-          <w:rFonts w:ascii="Consolas" w:hAnsi="Consolas" w:cs="Consolas"/>
-        </w:rPr>
-        <w:t xml:space="preserve">                temp1 = temp1-&gt;next;</w:t>
-      </w:r>
-    </w:p>
-    <w:p>
-      <w:pPr>
-        <w:rPr>
-          <w:rFonts w:ascii="Consolas" w:hAnsi="Consolas" w:cs="Consolas"/>
-        </w:rPr>
-      </w:pPr>
-      <w:r>
-        <w:rPr>
-          <w:rFonts w:ascii="Consolas" w:hAnsi="Consolas" w:cs="Consolas"/>
-        </w:rPr>
-        <w:t xml:space="preserve">            } else {</w:t>
-      </w:r>
-    </w:p>
-    <w:p>
-      <w:pPr>
-        <w:rPr>
-          <w:rFonts w:ascii="Consolas" w:hAnsi="Consolas" w:cs="Consolas"/>
-        </w:rPr>
-      </w:pPr>
-      <w:r>
-        <w:rPr>
-          <w:rFonts w:ascii="Consolas" w:hAnsi="Consolas" w:cs="Consolas"/>
-        </w:rPr>
-        <w:t xml:space="preserve">                result.add(temp2-&gt;coefficient, temp2-&gt;exponent);</w:t>
-      </w:r>
-    </w:p>
-    <w:p>
-      <w:pPr>
-        <w:rPr>
-          <w:rFonts w:ascii="Consolas" w:hAnsi="Consolas" w:cs="Consolas"/>
-        </w:rPr>
-      </w:pPr>
-      <w:r>
-        <w:rPr>
-          <w:rFonts w:ascii="Consolas" w:hAnsi="Consolas" w:cs="Consolas"/>
-        </w:rPr>
-        <w:t xml:space="preserve">                temp2 = temp2-&gt;next;</w:t>
-      </w:r>
-    </w:p>
-    <w:p>
-      <w:pPr>
-        <w:rPr>
-          <w:rFonts w:ascii="Consolas" w:hAnsi="Consolas" w:cs="Consolas"/>
-        </w:rPr>
-      </w:pPr>
-      <w:r>
-        <w:rPr>
-          <w:rFonts w:ascii="Consolas" w:hAnsi="Consolas" w:cs="Consolas"/>
-        </w:rPr>
-        <w:t xml:space="preserve">            }</w:t>
-      </w:r>
-    </w:p>
-    <w:p>
-      <w:pPr>
-        <w:rPr>
-          <w:rFonts w:ascii="Consolas" w:hAnsi="Consolas" w:cs="Consolas"/>
-        </w:rPr>
-      </w:pPr>
-      <w:r>
-        <w:rPr>
-          <w:rFonts w:ascii="Consolas" w:hAnsi="Consolas" w:cs="Consolas"/>
-        </w:rPr>
-        <w:t xml:space="preserve">        }</w:t>
-      </w:r>
-    </w:p>
-    <w:p>
-      <w:pPr>
-        <w:rPr>
-          <w:rFonts w:ascii="Consolas" w:hAnsi="Consolas" w:cs="Consolas"/>
-        </w:rPr>
-      </w:pPr>
-      <w:r>
-        <w:rPr>
-          <w:rFonts w:ascii="Consolas" w:hAnsi="Consolas" w:cs="Consolas"/>
-        </w:rPr>
-        <w:t xml:space="preserve">        while (temp1 != NULL) {</w:t>
-      </w:r>
-    </w:p>
-    <w:p>
-      <w:pPr>
-        <w:rPr>
-          <w:rFonts w:ascii="Consolas" w:hAnsi="Consolas" w:cs="Consolas"/>
-        </w:rPr>
-      </w:pPr>
-      <w:r>
-        <w:rPr>
-          <w:rFonts w:ascii="Consolas" w:hAnsi="Consolas" w:cs="Consolas"/>
-        </w:rPr>
-        <w:t xml:space="preserve">            result.add(temp1-&gt;coefficient, temp1-&gt;exponent);</w:t>
-      </w:r>
-    </w:p>
-    <w:p>
-      <w:pPr>
-        <w:rPr>
-          <w:rFonts w:ascii="Consolas" w:hAnsi="Consolas" w:cs="Consolas"/>
-        </w:rPr>
-      </w:pPr>
-      <w:r>
-        <w:rPr>
-          <w:rFonts w:ascii="Consolas" w:hAnsi="Consolas" w:cs="Consolas"/>
-        </w:rPr>
-        <w:t xml:space="preserve">            temp1 = temp1-&gt;next;</w:t>
-      </w:r>
-    </w:p>
-    <w:p>
-      <w:pPr>
-        <w:rPr>
-          <w:rFonts w:ascii="Consolas" w:hAnsi="Consolas" w:cs="Consolas"/>
-        </w:rPr>
-      </w:pPr>
-      <w:r>
-        <w:rPr>
-          <w:rFonts w:ascii="Consolas" w:hAnsi="Consolas" w:cs="Consolas"/>
-        </w:rPr>
-        <w:t xml:space="preserve">        }</w:t>
-      </w:r>
-    </w:p>
-    <w:p>
-      <w:pPr>
-        <w:rPr>
-          <w:rFonts w:ascii="Consolas" w:hAnsi="Consolas" w:cs="Consolas"/>
-        </w:rPr>
-      </w:pPr>
-      <w:r>
-        <w:rPr>
-          <w:rFonts w:ascii="Consolas" w:hAnsi="Consolas" w:cs="Consolas"/>
-        </w:rPr>
-        <w:t xml:space="preserve">        while (temp2 != NULL) {</w:t>
-      </w:r>
-    </w:p>
-    <w:p>
-      <w:pPr>
-        <w:rPr>
-          <w:rFonts w:ascii="Consolas" w:hAnsi="Consolas" w:cs="Consolas"/>
-        </w:rPr>
-      </w:pPr>
-      <w:r>
-        <w:rPr>
-          <w:rFonts w:ascii="Consolas" w:hAnsi="Consolas" w:cs="Consolas"/>
-        </w:rPr>
-        <w:t xml:space="preserve">            result.add(temp2-&gt;coefficient, temp2-&gt;exponent);</w:t>
-      </w:r>
-    </w:p>
-    <w:p>
-      <w:pPr>
-        <w:rPr>
-          <w:rFonts w:ascii="Consolas" w:hAnsi="Consolas" w:cs="Consolas"/>
-        </w:rPr>
-      </w:pPr>
-      <w:r>
-        <w:rPr>
-          <w:rFonts w:ascii="Consolas" w:hAnsi="Consolas" w:cs="Consolas"/>
-        </w:rPr>
-        <w:t xml:space="preserve">            temp2 = temp2-&gt;next;</w:t>
-      </w:r>
-    </w:p>
-    <w:p>
-      <w:pPr>
-        <w:rPr>
-          <w:rFonts w:ascii="Consolas" w:hAnsi="Consolas" w:cs="Consolas"/>
-        </w:rPr>
-      </w:pPr>
-      <w:r>
-        <w:rPr>
-          <w:rFonts w:ascii="Consolas" w:hAnsi="Consolas" w:cs="Consolas"/>
-        </w:rPr>
-        <w:t xml:space="preserve">        }</w:t>
-      </w:r>
-    </w:p>
-    <w:p>
-      <w:pPr>
-        <w:rPr>
-          <w:rFonts w:ascii="Consolas" w:hAnsi="Consolas" w:cs="Consolas"/>
-        </w:rPr>
-      </w:pPr>
-      <w:r>
-        <w:rPr>
-          <w:rFonts w:ascii="Consolas" w:hAnsi="Consolas" w:cs="Consolas"/>
-        </w:rPr>
-        <w:t xml:space="preserve">        return result;</w:t>
-      </w:r>
-    </w:p>
-    <w:p>
-      <w:pPr>
-        <w:rPr>
-          <w:rFonts w:ascii="Consolas" w:hAnsi="Consolas" w:cs="Consolas"/>
-        </w:rPr>
-      </w:pPr>
-      <w:r>
-        <w:rPr>
-          <w:rFonts w:ascii="Consolas" w:hAnsi="Consolas" w:cs="Consolas"/>
-        </w:rPr>
-        <w:t xml:space="preserve">    }</w:t>
-      </w:r>
-    </w:p>
-    <w:p>
-      <w:pPr>
-        <w:rPr>
-          <w:rFonts w:ascii="Consolas" w:hAnsi="Consolas" w:cs="Consolas"/>
-        </w:rPr>
-      </w:pPr>
-      <w:r>
-        <w:rPr>
-          <w:rFonts w:ascii="Consolas" w:hAnsi="Consolas" w:cs="Consolas"/>
-        </w:rPr>
-        <w:t xml:space="preserve">    Polynomial multiplication(Polynomial p) {</w:t>
-      </w:r>
-    </w:p>
-    <w:p>
-      <w:pPr>
-        <w:rPr>
-          <w:rFonts w:ascii="Consolas" w:hAnsi="Consolas" w:cs="Consolas"/>
-        </w:rPr>
-      </w:pPr>
-      <w:r>
-        <w:rPr>
-          <w:rFonts w:ascii="Consolas" w:hAnsi="Consolas" w:cs="Consolas"/>
-        </w:rPr>
-        <w:t xml:space="preserve">        Polynomial result;</w:t>
-      </w:r>
-    </w:p>
-    <w:p>
-      <w:pPr>
-        <w:rPr>
-          <w:rFonts w:ascii="Consolas" w:hAnsi="Consolas" w:cs="Consolas"/>
-        </w:rPr>
-      </w:pPr>
-      <w:r>
-        <w:rPr>
-          <w:rFonts w:ascii="Consolas" w:hAnsi="Consolas" w:cs="Consolas"/>
-        </w:rPr>
-        <w:t xml:space="preserve">        Node *temp1 = head;</w:t>
-      </w:r>
-    </w:p>
-    <w:p>
-      <w:pPr>
-        <w:rPr>
-          <w:rFonts w:ascii="Consolas" w:hAnsi="Consolas" w:cs="Consolas"/>
-        </w:rPr>
-      </w:pPr>
-      <w:r>
-        <w:rPr>
-          <w:rFonts w:ascii="Consolas" w:hAnsi="Consolas" w:cs="Consolas"/>
-        </w:rPr>
-        <w:t xml:space="preserve">        Node *temp2 = p.head;</w:t>
-      </w:r>
-    </w:p>
-    <w:p>
-      <w:pPr>
-        <w:rPr>
-          <w:rFonts w:ascii="Consolas" w:hAnsi="Consolas" w:cs="Consolas"/>
-        </w:rPr>
-      </w:pPr>
-      <w:r>
-        <w:rPr>
-          <w:rFonts w:ascii="Consolas" w:hAnsi="Consolas" w:cs="Consolas"/>
-        </w:rPr>
-        <w:t xml:space="preserve">        while (temp1 != NULL) {</w:t>
-      </w:r>
-    </w:p>
-    <w:p>
-      <w:pPr>
-        <w:rPr>
-          <w:rFonts w:ascii="Consolas" w:hAnsi="Consolas" w:cs="Consolas"/>
-        </w:rPr>
-      </w:pPr>
-      <w:r>
-        <w:rPr>
-          <w:rFonts w:ascii="Consolas" w:hAnsi="Consolas" w:cs="Consolas"/>
-        </w:rPr>
-        <w:t xml:space="preserve">            while (temp2 != NULL) {</w:t>
-      </w:r>
-    </w:p>
-    <w:p>
-      <w:pPr>
-        <w:rPr>
-          <w:rFonts w:ascii="Consolas" w:hAnsi="Consolas" w:cs="Consolas"/>
-        </w:rPr>
-      </w:pPr>
-      <w:r>
-        <w:rPr>
-          <w:rFonts w:ascii="Consolas" w:hAnsi="Consolas" w:cs="Consolas"/>
-        </w:rPr>
-        <w:t xml:space="preserve">                result.add(temp1-&gt;coefficient * temp2-&gt;coefficient, temp1-&gt;exponent + temp2-&gt;exponent);</w:t>
-      </w:r>
-    </w:p>
-    <w:p>
-      <w:pPr>
-        <w:rPr>
-          <w:rFonts w:ascii="Consolas" w:hAnsi="Consolas" w:cs="Consolas"/>
-        </w:rPr>
-      </w:pPr>
-      <w:r>
-        <w:rPr>
-          <w:rFonts w:ascii="Consolas" w:hAnsi="Consolas" w:cs="Consolas"/>
-        </w:rPr>
-        <w:t xml:space="preserve">                temp2 = temp2-&gt;next;</w:t>
-      </w:r>
-    </w:p>
-    <w:p>
-      <w:pPr>
-        <w:rPr>
-          <w:rFonts w:ascii="Consolas" w:hAnsi="Consolas" w:cs="Consolas"/>
-        </w:rPr>
-      </w:pPr>
-      <w:r>
-        <w:rPr>
-          <w:rFonts w:ascii="Consolas" w:hAnsi="Consolas" w:cs="Consolas"/>
-        </w:rPr>
-        <w:t xml:space="preserve">            }</w:t>
-      </w:r>
-    </w:p>
-    <w:p>
-      <w:pPr>
-        <w:rPr>
-          <w:rFonts w:ascii="Consolas" w:hAnsi="Consolas" w:cs="Consolas"/>
-        </w:rPr>
-      </w:pPr>
-      <w:r>
-        <w:rPr>
-          <w:rFonts w:ascii="Consolas" w:hAnsi="Consolas" w:cs="Consolas"/>
-        </w:rPr>
-        <w:t xml:space="preserve">            temp1 = temp1-&gt;next;</w:t>
-      </w:r>
-    </w:p>
-    <w:p>
-      <w:pPr>
-        <w:rPr>
-          <w:rFonts w:ascii="Consolas" w:hAnsi="Consolas" w:cs="Consolas"/>
-        </w:rPr>
-      </w:pPr>
-      <w:r>
-        <w:rPr>
-          <w:rFonts w:ascii="Consolas" w:hAnsi="Consolas" w:cs="Consolas"/>
-        </w:rPr>
-        <w:t xml:space="preserve">            temp2 = p.head;</w:t>
-      </w:r>
-    </w:p>
-    <w:p>
-      <w:pPr>
-        <w:rPr>
-          <w:rFonts w:ascii="Consolas" w:hAnsi="Consolas" w:cs="Consolas"/>
-        </w:rPr>
-      </w:pPr>
-      <w:r>
-        <w:rPr>
-          <w:rFonts w:ascii="Consolas" w:hAnsi="Consolas" w:cs="Consolas"/>
-        </w:rPr>
-        <w:t xml:space="preserve">        }</w:t>
-      </w:r>
-    </w:p>
-    <w:p>
-      <w:pPr>
-        <w:rPr>
-          <w:rFonts w:ascii="Consolas" w:hAnsi="Consolas" w:cs="Consolas"/>
-        </w:rPr>
-      </w:pPr>
-      <w:r>
-        <w:rPr>
-          <w:rFonts w:ascii="Consolas" w:hAnsi="Consolas" w:cs="Consolas"/>
-        </w:rPr>
-        <w:t xml:space="preserve">        return result;</w:t>
-      </w:r>
-    </w:p>
-    <w:p>
-      <w:pPr>
-        <w:rPr>
-          <w:rFonts w:ascii="Consolas" w:hAnsi="Consolas" w:cs="Consolas"/>
-        </w:rPr>
-      </w:pPr>
-      <w:r>
-        <w:rPr>
-          <w:rFonts w:ascii="Consolas" w:hAnsi="Consolas" w:cs="Consolas"/>
-        </w:rPr>
-        <w:t xml:space="preserve">    }</w:t>
-      </w:r>
-    </w:p>
-    <w:p>
-      <w:pPr>
-        <w:rPr>
-          <w:rFonts w:ascii="Consolas" w:hAnsi="Consolas" w:cs="Consolas"/>
-        </w:rPr>
-      </w:pPr>
-      <w:r>
-        <w:rPr>
-          <w:rFonts w:ascii="Consolas" w:hAnsi="Consolas" w:cs="Consolas"/>
-        </w:rPr>
         <w:t>};</w:t>
       </w:r>
     </w:p>
     <w:p>
       <w:pPr>
-        <w:rPr>
-          <w:rFonts w:ascii="Consolas" w:hAnsi="Consolas" w:cs="Consolas"/>
-        </w:rPr>
-      </w:pPr>
-    </w:p>
-    <w:p>
-      <w:pPr>
-        <w:rPr>
-          <w:rFonts w:ascii="Consolas" w:hAnsi="Consolas" w:cs="Consolas"/>
-        </w:rPr>
-      </w:pPr>
-      <w:r>
-        <w:rPr>
-          <w:rFonts w:ascii="Consolas" w:hAnsi="Consolas" w:cs="Consolas"/>
-        </w:rPr>
-        <w:lastRenderedPageBreak/>
+        <w:tabs>
+          <w:tab w:val="left" w:pos="2650"/>
+        </w:tabs>
+        <w:rPr>
+          <w:rFonts w:ascii="Consolas" w:hAnsi="Consolas" w:cs="Consolas"/>
+        </w:rPr>
+      </w:pPr>
+    </w:p>
+    <w:p>
+      <w:pPr>
+        <w:tabs>
+          <w:tab w:val="left" w:pos="2650"/>
+        </w:tabs>
+        <w:rPr>
+          <w:rFonts w:ascii="Consolas" w:hAnsi="Consolas" w:cs="Consolas"/>
+        </w:rPr>
+      </w:pPr>
+      <w:r>
+        <w:rPr>
+          <w:rFonts w:ascii="Consolas" w:hAnsi="Consolas" w:cs="Consolas"/>
+        </w:rPr>
         <w:t>int main(){</w:t>
       </w:r>
     </w:p>
     <w:p>
       <w:pPr>
+        <w:tabs>
+          <w:tab w:val="left" w:pos="2650"/>
+        </w:tabs>
         <w:rPr>
           <w:rFonts w:ascii="Consolas" w:hAnsi="Consolas" w:cs="Consolas"/>
         </w:rPr>
@@ -1178,6 +1474,9 @@
     </w:p>
     <w:p>
       <w:pPr>
+        <w:tabs>
+          <w:tab w:val="left" w:pos="2650"/>
+        </w:tabs>
         <w:rPr>
           <w:rFonts w:ascii="Consolas" w:hAnsi="Consolas" w:cs="Consolas"/>
         </w:rPr>
@@ -1191,6 +1490,9 @@
     </w:p>
     <w:p>
       <w:pPr>
+        <w:tabs>
+          <w:tab w:val="left" w:pos="2650"/>
+        </w:tabs>
         <w:rPr>
           <w:rFonts w:ascii="Consolas" w:hAnsi="Consolas" w:cs="Consolas"/>
         </w:rPr>
@@ -1204,6 +1506,9 @@
     </w:p>
     <w:p>
       <w:pPr>
+        <w:tabs>
+          <w:tab w:val="left" w:pos="2650"/>
+        </w:tabs>
         <w:rPr>
           <w:rFonts w:ascii="Consolas" w:hAnsi="Consolas" w:cs="Consolas"/>
         </w:rPr>
@@ -1217,6 +1522,9 @@
     </w:p>
     <w:p>
       <w:pPr>
+        <w:tabs>
+          <w:tab w:val="left" w:pos="2650"/>
+        </w:tabs>
         <w:rPr>
           <w:rFonts w:ascii="Consolas" w:hAnsi="Consolas" w:cs="Consolas"/>
         </w:rPr>
@@ -1230,6 +1538,9 @@
     </w:p>
     <w:p>
       <w:pPr>
+        <w:tabs>
+          <w:tab w:val="left" w:pos="2650"/>
+        </w:tabs>
         <w:rPr>
           <w:rFonts w:ascii="Consolas" w:hAnsi="Consolas" w:cs="Consolas"/>
         </w:rPr>
@@ -1243,6 +1554,9 @@
     </w:p>
     <w:p>
       <w:pPr>
+        <w:tabs>
+          <w:tab w:val="left" w:pos="2650"/>
+        </w:tabs>
         <w:rPr>
           <w:rFonts w:ascii="Consolas" w:hAnsi="Consolas" w:cs="Consolas"/>
         </w:rPr>
@@ -1256,6 +1570,9 @@
     </w:p>
     <w:p>
       <w:pPr>
+        <w:tabs>
+          <w:tab w:val="left" w:pos="2650"/>
+        </w:tabs>
         <w:rPr>
           <w:rFonts w:ascii="Consolas" w:hAnsi="Consolas" w:cs="Consolas"/>
         </w:rPr>
@@ -1269,6 +1586,9 @@
     </w:p>
     <w:p>
       <w:pPr>
+        <w:tabs>
+          <w:tab w:val="left" w:pos="2650"/>
+        </w:tabs>
         <w:rPr>
           <w:rFonts w:ascii="Consolas" w:hAnsi="Consolas" w:cs="Consolas"/>
         </w:rPr>
@@ -1282,6 +1602,9 @@
     </w:p>
     <w:p>
       <w:pPr>
+        <w:tabs>
+          <w:tab w:val="left" w:pos="2650"/>
+        </w:tabs>
         <w:rPr>
           <w:rFonts w:ascii="Consolas" w:hAnsi="Consolas" w:cs="Consolas"/>
         </w:rPr>
@@ -1295,6 +1618,9 @@
     </w:p>
     <w:p>
       <w:pPr>
+        <w:tabs>
+          <w:tab w:val="left" w:pos="2650"/>
+        </w:tabs>
         <w:rPr>
           <w:rFonts w:ascii="Consolas" w:hAnsi="Consolas" w:cs="Consolas"/>
         </w:rPr>
@@ -1308,6 +1634,9 @@
     </w:p>
     <w:p>
       <w:pPr>
+        <w:tabs>
+          <w:tab w:val="left" w:pos="2650"/>
+        </w:tabs>
         <w:rPr>
           <w:rFonts w:ascii="Consolas" w:hAnsi="Consolas" w:cs="Consolas"/>
         </w:rPr>
@@ -1321,6 +1650,9 @@
     </w:p>
     <w:p>
       <w:pPr>
+        <w:tabs>
+          <w:tab w:val="left" w:pos="2650"/>
+        </w:tabs>
         <w:rPr>
           <w:rFonts w:ascii="Consolas" w:hAnsi="Consolas" w:cs="Consolas"/>
         </w:rPr>
@@ -1334,6 +1666,9 @@
     </w:p>
     <w:p>
       <w:pPr>
+        <w:tabs>
+          <w:tab w:val="left" w:pos="2650"/>
+        </w:tabs>
         <w:rPr>
           <w:rFonts w:ascii="Consolas" w:hAnsi="Consolas" w:cs="Consolas"/>
         </w:rPr>
@@ -1347,6 +1682,9 @@
     </w:p>
     <w:p>
       <w:pPr>
+        <w:tabs>
+          <w:tab w:val="left" w:pos="2650"/>
+        </w:tabs>
         <w:rPr>
           <w:rFonts w:ascii="Consolas" w:hAnsi="Consolas" w:cs="Consolas"/>
         </w:rPr>
@@ -1360,6 +1698,9 @@
     </w:p>
     <w:p>
       <w:pPr>
+        <w:tabs>
+          <w:tab w:val="left" w:pos="2650"/>
+        </w:tabs>
         <w:rPr>
           <w:rFonts w:ascii="Consolas" w:hAnsi="Consolas" w:cs="Consolas"/>
         </w:rPr>
@@ -1373,6 +1714,9 @@
     </w:p>
     <w:p>
       <w:pPr>
+        <w:tabs>
+          <w:tab w:val="left" w:pos="2650"/>
+        </w:tabs>
         <w:rPr>
           <w:rFonts w:ascii="Consolas" w:hAnsi="Consolas" w:cs="Consolas"/>
         </w:rPr>
@@ -1386,13 +1730,19 @@
     </w:p>
     <w:p>
       <w:pPr>
-        <w:rPr>
-          <w:rFonts w:ascii="Consolas" w:hAnsi="Consolas" w:cs="Consolas"/>
-        </w:rPr>
-      </w:pPr>
-    </w:p>
-    <w:p>
-      <w:pPr>
+        <w:tabs>
+          <w:tab w:val="left" w:pos="2650"/>
+        </w:tabs>
+        <w:rPr>
+          <w:rFonts w:ascii="Consolas" w:hAnsi="Consolas" w:cs="Consolas"/>
+        </w:rPr>
+      </w:pPr>
+    </w:p>
+    <w:p>
+      <w:pPr>
+        <w:tabs>
+          <w:tab w:val="left" w:pos="2650"/>
+        </w:tabs>
         <w:rPr>
           <w:rFonts w:ascii="Consolas" w:hAnsi="Consolas" w:cs="Consolas"/>
         </w:rPr>
@@ -1417,24 +1767,8 @@
         <w:rPr>
           <w:rFonts w:ascii="Consolas" w:hAnsi="Consolas" w:cs="Consolas"/>
         </w:rPr>
-        <w:t>// BigO: O(n)</w:t>
-      </w:r>
-      <w:r>
-        <w:rPr>
-          <w:rFonts w:ascii="Consolas" w:hAnsi="Consolas" w:cs="Consolas"/>
-        </w:rPr>
-        <w:tab/>
-      </w:r>
-    </w:p>
-    <w:p>
-      <w:pPr>
-        <w:tabs>
-          <w:tab w:val="left" w:pos="2650"/>
-        </w:tabs>
-        <w:rPr>
-          <w:rFonts w:ascii="Consolas" w:hAnsi="Consolas" w:cs="Consolas"/>
-        </w:rPr>
-      </w:pPr>
+        <w:t>// BigO: O(n^2)</w:t>
+      </w:r>
     </w:p>
     <w:p>
       <w:pPr>

</xml_diff>